<commit_message>
creacion de entorno virtual
</commit_message>
<xml_diff>
--- a/Corregido - QUIEN QUIERE SER INGENIERO.docx
+++ b/Corregido - QUIEN QUIERE SER INGENIERO.docx
@@ -1310,7 +1310,6 @@
         </w:rPr>
         <w:t>¿</w:t>
       </w:r>
-      <w:proofErr w:type="spellStart"/>
       <w:r>
         <w:rPr>
           <w:spacing w:val="-8"/>
@@ -1321,9 +1320,8 @@
         <w:rPr>
           <w:spacing w:val="-8"/>
         </w:rPr>
-        <w:t>e</w:t>
-      </w:r>
-      <w:proofErr w:type="spellEnd"/>
+        <w:t>é</w:t>
+      </w:r>
       <w:r>
         <w:rPr>
           <w:spacing w:val="-9"/>
@@ -3587,19 +3585,29 @@
         <w:t xml:space="preserve">, </w:t>
       </w:r>
       <w:commentRangeStart w:id="11"/>
-      <w:proofErr w:type="gramStart"/>
-      <w:r>
-        <w:rPr>
-          <w:rFonts w:ascii="Arial" w:hAnsi="Arial" w:cs="Arial"/>
-        </w:rPr>
-        <w:t>que</w:t>
-      </w:r>
-      <w:proofErr w:type="gramEnd"/>
-      <w:r>
-        <w:rPr>
-          <w:rFonts w:ascii="Arial" w:hAnsi="Arial" w:cs="Arial"/>
-        </w:rPr>
-        <w:t xml:space="preserve"> a su vez, estará guardada en un servidor</w:t>
+      <w:r>
+        <w:rPr>
+          <w:rFonts w:ascii="Arial" w:hAnsi="Arial" w:cs="Arial"/>
+        </w:rPr>
+        <w:t>que,</w:t>
+      </w:r>
+      <w:r>
+        <w:rPr>
+          <w:rFonts w:ascii="Arial" w:hAnsi="Arial" w:cs="Arial"/>
+        </w:rPr>
+        <w:t xml:space="preserve"> a su vez, estará guardad</w:t>
+      </w:r>
+      <w:r>
+        <w:rPr>
+          <w:rFonts w:ascii="Arial" w:hAnsi="Arial" w:cs="Arial"/>
+        </w:rPr>
+        <w:t>o</w:t>
+      </w:r>
+      <w:r>
+        <w:rPr>
+          <w:rFonts w:ascii="Arial" w:hAnsi="Arial" w:cs="Arial"/>
+        </w:rPr>
+        <w:t xml:space="preserve"> en un servidor</w:t>
       </w:r>
       <w:r>
         <w:rPr>
@@ -4194,7 +4202,6 @@
           <w:spacing w:val="-2"/>
           <w:sz w:val="24"/>
         </w:rPr>
-        <w:lastRenderedPageBreak/>
         <w:t>Importantes:</w:t>
       </w:r>
     </w:p>
@@ -4803,23 +4810,7 @@
           <w:rFonts w:ascii="Arial" w:hAnsi="Arial" w:cs="Arial"/>
           <w:spacing w:val="-2"/>
         </w:rPr>
-        <w:t xml:space="preserve">El sistema debe ser estable, no tener trabas ni </w:t>
-      </w:r>
-      <w:proofErr w:type="spellStart"/>
-      <w:r>
-        <w:rPr>
-          <w:rFonts w:ascii="Arial" w:hAnsi="Arial" w:cs="Arial"/>
-          <w:spacing w:val="-2"/>
-        </w:rPr>
-        <w:t>crashearse</w:t>
-      </w:r>
-      <w:proofErr w:type="spellEnd"/>
-      <w:r>
-        <w:rPr>
-          <w:rFonts w:ascii="Arial" w:hAnsi="Arial" w:cs="Arial"/>
-          <w:spacing w:val="-2"/>
-        </w:rPr>
-        <w:t>.</w:t>
+        <w:t>El sistema debe ser estable, no tener trabas ni crashearse.</w:t>
       </w:r>
     </w:p>
     <w:p>
@@ -6164,23 +6155,7 @@
           <w:rFonts w:ascii="Arial" w:hAnsi="Arial" w:cs="Arial"/>
           <w:sz w:val="24"/>
         </w:rPr>
-        <w:t xml:space="preserve">“física”, “programación”, </w:t>
-      </w:r>
-      <w:proofErr w:type="spellStart"/>
-      <w:r>
-        <w:rPr>
-          <w:rFonts w:ascii="Arial" w:hAnsi="Arial" w:cs="Arial"/>
-          <w:sz w:val="24"/>
-        </w:rPr>
-        <w:t>etc</w:t>
-      </w:r>
-      <w:proofErr w:type="spellEnd"/>
-      <w:r>
-        <w:rPr>
-          <w:rFonts w:ascii="Arial" w:hAnsi="Arial" w:cs="Arial"/>
-          <w:sz w:val="24"/>
-        </w:rPr>
-        <w:t>…</w:t>
+        <w:t>“física”, “programación”, etc…</w:t>
       </w:r>
     </w:p>
     <w:p>
@@ -6651,24 +6626,1183 @@
         </w:numPr>
       </w:pPr>
       <w:r>
-        <w:t xml:space="preserve">El sistema debe estar separado por diferentes scripts que contengan una función en específico, por </w:t>
-      </w:r>
-      <w:proofErr w:type="spellStart"/>
-      <w:r>
-        <w:t>ej</w:t>
-      </w:r>
-      <w:proofErr w:type="spellEnd"/>
-      <w:r>
-        <w:t xml:space="preserve">: un script para funciones, uno para el apartado visual, uno para las clases, </w:t>
-      </w:r>
-      <w:proofErr w:type="spellStart"/>
-      <w:r>
-        <w:t>etc</w:t>
-      </w:r>
-      <w:proofErr w:type="spellEnd"/>
-      <w:r>
-        <w:t>…</w:t>
-      </w:r>
+        <w:lastRenderedPageBreak/>
+        <w:t>El sistema debe estar separado por diferentes scripts que contengan una función en específico, por ej: un script para funciones, uno para el apartado visual, uno para las clases, etc…</w:t>
+      </w:r>
+    </w:p>
+    <w:p>
+      <w:pPr>
+        <w:pStyle w:val="Default"/>
+      </w:pPr>
+    </w:p>
+    <w:p>
+      <w:pPr>
+        <w:pStyle w:val="Default"/>
+      </w:pPr>
+    </w:p>
+    <w:p>
+      <w:pPr>
+        <w:jc w:val="center"/>
+        <w:rPr>
+          <w:rFonts w:cs="Arial"/>
+          <w:b/>
+          <w:bCs/>
+          <w:sz w:val="24"/>
+          <w:szCs w:val="24"/>
+        </w:rPr>
+      </w:pPr>
+      <w:r>
+        <w:rPr>
+          <w:rFonts w:cs="Arial"/>
+          <w:b/>
+          <w:bCs/>
+          <w:sz w:val="24"/>
+          <w:szCs w:val="24"/>
+        </w:rPr>
+        <w:t>Tabla de Tecnologías:</w:t>
+      </w:r>
+    </w:p>
+    <w:p>
+      <w:pPr>
+        <w:jc w:val="center"/>
+        <w:rPr>
+          <w:rFonts w:cs="Arial"/>
+          <w:b/>
+          <w:bCs/>
+          <w:sz w:val="24"/>
+          <w:szCs w:val="24"/>
+        </w:rPr>
+      </w:pPr>
+    </w:p>
+    <w:tbl>
+      <w:tblPr>
+        <w:tblStyle w:val="Tablaconcuadrcula"/>
+        <w:tblW w:w="11057" w:type="dxa"/>
+        <w:tblInd w:w="-714" w:type="dxa"/>
+        <w:tblLook w:val="04A0" w:firstRow="1" w:lastRow="0" w:firstColumn="1" w:lastColumn="0" w:noHBand="0" w:noVBand="1"/>
+      </w:tblPr>
+      <w:tblGrid>
+        <w:gridCol w:w="2269"/>
+        <w:gridCol w:w="2551"/>
+        <w:gridCol w:w="6237"/>
+      </w:tblGrid>
+      <w:tr>
+        <w:tc>
+          <w:tcPr>
+            <w:tcW w:w="2269" w:type="dxa"/>
+            <w:vAlign w:val="center"/>
+          </w:tcPr>
+          <w:p>
+            <w:pPr>
+              <w:jc w:val="center"/>
+              <w:rPr>
+                <w:rFonts w:cs="Arial"/>
+                <w:b/>
+                <w:bCs/>
+                <w:sz w:val="24"/>
+                <w:szCs w:val="24"/>
+              </w:rPr>
+            </w:pPr>
+            <w:r>
+              <w:rPr>
+                <w:rFonts w:cs="Arial"/>
+                <w:b/>
+                <w:bCs/>
+                <w:sz w:val="24"/>
+                <w:szCs w:val="24"/>
+              </w:rPr>
+              <w:t>Item</w:t>
+            </w:r>
+          </w:p>
+        </w:tc>
+        <w:tc>
+          <w:tcPr>
+            <w:tcW w:w="2551" w:type="dxa"/>
+            <w:vAlign w:val="center"/>
+          </w:tcPr>
+          <w:p>
+            <w:pPr>
+              <w:jc w:val="center"/>
+              <w:rPr>
+                <w:rFonts w:cs="Arial"/>
+                <w:b/>
+                <w:bCs/>
+                <w:sz w:val="24"/>
+                <w:szCs w:val="24"/>
+              </w:rPr>
+            </w:pPr>
+            <w:r>
+              <w:rPr>
+                <w:rFonts w:cs="Arial"/>
+                <w:b/>
+                <w:bCs/>
+                <w:sz w:val="24"/>
+                <w:szCs w:val="24"/>
+              </w:rPr>
+              <w:t>Herramienta</w:t>
+            </w:r>
+          </w:p>
+        </w:tc>
+        <w:tc>
+          <w:tcPr>
+            <w:tcW w:w="6237" w:type="dxa"/>
+            <w:vAlign w:val="center"/>
+          </w:tcPr>
+          <w:p>
+            <w:pPr>
+              <w:jc w:val="center"/>
+              <w:rPr>
+                <w:rFonts w:cs="Arial"/>
+                <w:b/>
+                <w:bCs/>
+                <w:sz w:val="24"/>
+                <w:szCs w:val="24"/>
+              </w:rPr>
+            </w:pPr>
+            <w:r>
+              <w:rPr>
+                <w:rFonts w:cs="Arial"/>
+                <w:b/>
+                <w:bCs/>
+                <w:sz w:val="24"/>
+                <w:szCs w:val="24"/>
+              </w:rPr>
+              <w:t>Descripción</w:t>
+            </w:r>
+          </w:p>
+        </w:tc>
+      </w:tr>
+      <w:tr>
+        <w:tc>
+          <w:tcPr>
+            <w:tcW w:w="2269" w:type="dxa"/>
+            <w:vAlign w:val="center"/>
+          </w:tcPr>
+          <w:p>
+            <w:pPr>
+              <w:jc w:val="center"/>
+              <w:rPr>
+                <w:rFonts w:cs="Arial"/>
+                <w:sz w:val="24"/>
+                <w:szCs w:val="24"/>
+              </w:rPr>
+            </w:pPr>
+            <w:r>
+              <w:rPr>
+                <w:rFonts w:cs="Arial"/>
+                <w:sz w:val="24"/>
+                <w:szCs w:val="24"/>
+              </w:rPr>
+              <w:t>Paradigma</w:t>
+            </w:r>
+          </w:p>
+        </w:tc>
+        <w:tc>
+          <w:tcPr>
+            <w:tcW w:w="2551" w:type="dxa"/>
+            <w:vAlign w:val="center"/>
+          </w:tcPr>
+          <w:p>
+            <w:pPr>
+              <w:jc w:val="center"/>
+              <w:rPr>
+                <w:rFonts w:cs="Arial"/>
+                <w:sz w:val="24"/>
+                <w:szCs w:val="24"/>
+              </w:rPr>
+            </w:pPr>
+            <w:r>
+              <w:rPr>
+                <w:rFonts w:cs="Arial"/>
+                <w:sz w:val="24"/>
+                <w:szCs w:val="24"/>
+              </w:rPr>
+              <w:t>POO</w:t>
+            </w:r>
+          </w:p>
+        </w:tc>
+        <w:tc>
+          <w:tcPr>
+            <w:tcW w:w="6237" w:type="dxa"/>
+            <w:vAlign w:val="center"/>
+          </w:tcPr>
+          <w:p>
+            <w:pPr>
+              <w:jc w:val="center"/>
+              <w:rPr>
+                <w:rFonts w:cs="Arial"/>
+                <w:sz w:val="24"/>
+                <w:szCs w:val="24"/>
+              </w:rPr>
+            </w:pPr>
+            <w:r>
+              <w:rPr>
+                <w:rFonts w:cs="Arial"/>
+                <w:sz w:val="24"/>
+                <w:szCs w:val="24"/>
+              </w:rPr>
+              <w:t xml:space="preserve">Usaremos este paradigma puesto que trabajaremos en base a </w:t>
+            </w:r>
+            <w:r>
+              <w:rPr>
+                <w:rFonts w:cs="Arial"/>
+                <w:sz w:val="24"/>
+                <w:szCs w:val="24"/>
+              </w:rPr>
+              <w:t>personas que tendrán puntuaciones y métodos.</w:t>
+            </w:r>
+          </w:p>
+        </w:tc>
+      </w:tr>
+      <w:tr>
+        <w:tc>
+          <w:tcPr>
+            <w:tcW w:w="2269" w:type="dxa"/>
+            <w:vAlign w:val="center"/>
+          </w:tcPr>
+          <w:p>
+            <w:pPr>
+              <w:jc w:val="center"/>
+              <w:rPr>
+                <w:rFonts w:cs="Arial"/>
+                <w:sz w:val="24"/>
+                <w:szCs w:val="24"/>
+              </w:rPr>
+            </w:pPr>
+            <w:r>
+              <w:rPr>
+                <w:rFonts w:cs="Arial"/>
+                <w:sz w:val="24"/>
+                <w:szCs w:val="24"/>
+              </w:rPr>
+              <w:t>Arquitectura</w:t>
+            </w:r>
+          </w:p>
+        </w:tc>
+        <w:tc>
+          <w:tcPr>
+            <w:tcW w:w="2551" w:type="dxa"/>
+            <w:vAlign w:val="center"/>
+          </w:tcPr>
+          <w:p>
+            <w:pPr>
+              <w:jc w:val="center"/>
+              <w:rPr>
+                <w:rFonts w:cs="Arial"/>
+                <w:sz w:val="24"/>
+                <w:szCs w:val="24"/>
+              </w:rPr>
+            </w:pPr>
+            <w:r>
+              <w:rPr>
+                <w:rFonts w:cs="Arial"/>
+                <w:sz w:val="24"/>
+                <w:szCs w:val="24"/>
+              </w:rPr>
+              <w:t>Cliente-Servidor</w:t>
+            </w:r>
+          </w:p>
+        </w:tc>
+        <w:tc>
+          <w:tcPr>
+            <w:tcW w:w="6237" w:type="dxa"/>
+            <w:vAlign w:val="center"/>
+          </w:tcPr>
+          <w:p>
+            <w:pPr>
+              <w:jc w:val="center"/>
+              <w:rPr>
+                <w:rFonts w:cs="Arial"/>
+                <w:sz w:val="24"/>
+                <w:szCs w:val="24"/>
+              </w:rPr>
+            </w:pPr>
+            <w:r>
+              <w:rPr>
+                <w:rFonts w:cs="Arial"/>
+                <w:sz w:val="24"/>
+                <w:szCs w:val="24"/>
+              </w:rPr>
+              <w:t xml:space="preserve">Usaremos esta arquitectura puesto que debemos </w:t>
+            </w:r>
+            <w:r>
+              <w:rPr>
+                <w:rFonts w:cs="Arial"/>
+                <w:sz w:val="24"/>
+                <w:szCs w:val="24"/>
+              </w:rPr>
+              <w:t>guardar toda nuestra información en un servidor y solicitarla en cada ciclo de preguntas.</w:t>
+            </w:r>
+          </w:p>
+        </w:tc>
+      </w:tr>
+      <w:tr>
+        <w:tc>
+          <w:tcPr>
+            <w:tcW w:w="2269" w:type="dxa"/>
+            <w:vAlign w:val="center"/>
+          </w:tcPr>
+          <w:p>
+            <w:pPr>
+              <w:jc w:val="center"/>
+              <w:rPr>
+                <w:rFonts w:cs="Arial"/>
+                <w:sz w:val="24"/>
+                <w:szCs w:val="24"/>
+              </w:rPr>
+            </w:pPr>
+            <w:r>
+              <w:rPr>
+                <w:rFonts w:cs="Arial"/>
+                <w:sz w:val="24"/>
+                <w:szCs w:val="24"/>
+              </w:rPr>
+              <w:t>Patrón</w:t>
+            </w:r>
+            <w:r>
+              <w:rPr>
+                <w:rFonts w:cs="Arial"/>
+                <w:sz w:val="24"/>
+                <w:szCs w:val="24"/>
+              </w:rPr>
+              <w:t>es</w:t>
+            </w:r>
+            <w:r>
+              <w:rPr>
+                <w:rFonts w:cs="Arial"/>
+                <w:sz w:val="24"/>
+                <w:szCs w:val="24"/>
+              </w:rPr>
+              <w:t xml:space="preserve"> de Diseño</w:t>
+            </w:r>
+          </w:p>
+        </w:tc>
+        <w:tc>
+          <w:tcPr>
+            <w:tcW w:w="2551" w:type="dxa"/>
+            <w:vAlign w:val="center"/>
+          </w:tcPr>
+          <w:p>
+            <w:pPr>
+              <w:jc w:val="center"/>
+              <w:rPr>
+                <w:rFonts w:cs="Arial"/>
+                <w:b/>
+                <w:bCs/>
+                <w:lang w:val="es-VE"/>
+              </w:rPr>
+            </w:pPr>
+            <w:r>
+              <w:rPr>
+                <w:rFonts w:cs="Arial"/>
+                <w:sz w:val="24"/>
+                <w:szCs w:val="24"/>
+                <w:lang w:val="es-VE"/>
+              </w:rPr>
+              <w:t>MVC (Modelo-Vista-Controlador)</w:t>
+            </w:r>
+            <w:r>
+              <w:rPr>
+                <w:rFonts w:cs="Arial"/>
+                <w:sz w:val="24"/>
+                <w:szCs w:val="24"/>
+                <w:lang w:val="es-VE"/>
+              </w:rPr>
+              <w:t xml:space="preserve">, Singleton, </w:t>
+            </w:r>
+            <w:r>
+              <w:rPr>
+                <w:rFonts w:cs="Arial"/>
+                <w:lang w:val="es-VE"/>
+              </w:rPr>
+              <w:t>Factory Method</w:t>
+            </w:r>
+            <w:r>
+              <w:rPr>
+                <w:rFonts w:cs="Arial"/>
+                <w:lang w:val="es-VE"/>
+              </w:rPr>
+              <w:t>,</w:t>
+            </w:r>
+            <w:r>
+              <w:rPr>
+                <w:rFonts w:cs="Arial"/>
+                <w:sz w:val="24"/>
+                <w:szCs w:val="24"/>
+              </w:rPr>
+              <w:t xml:space="preserve"> </w:t>
+            </w:r>
+            <w:r>
+              <w:rPr>
+                <w:rFonts w:cs="Arial"/>
+                <w:sz w:val="24"/>
+                <w:szCs w:val="24"/>
+              </w:rPr>
+              <w:t>Observer</w:t>
+            </w:r>
+          </w:p>
+          <w:p>
+            <w:pPr>
+              <w:jc w:val="center"/>
+              <w:rPr>
+                <w:rFonts w:cs="Arial"/>
+                <w:sz w:val="24"/>
+                <w:szCs w:val="24"/>
+                <w:lang w:val="es-VE"/>
+              </w:rPr>
+            </w:pPr>
+          </w:p>
+        </w:tc>
+        <w:tc>
+          <w:tcPr>
+            <w:tcW w:w="6237" w:type="dxa"/>
+            <w:vAlign w:val="center"/>
+          </w:tcPr>
+          <w:p>
+            <w:pPr>
+              <w:pStyle w:val="Prrafodelista"/>
+              <w:numPr>
+                <w:ilvl w:val="0"/>
+                <w:numId w:val="10"/>
+              </w:numPr>
+              <w:rPr>
+                <w:rFonts w:cs="Arial"/>
+                <w:sz w:val="24"/>
+                <w:szCs w:val="24"/>
+                <w:lang w:val="es-VE"/>
+              </w:rPr>
+            </w:pPr>
+            <w:r>
+              <w:rPr>
+                <w:rFonts w:cs="Arial"/>
+                <w:sz w:val="24"/>
+                <w:szCs w:val="24"/>
+                <w:lang w:val="es-VE"/>
+              </w:rPr>
+              <w:t xml:space="preserve">MVC porque </w:t>
+            </w:r>
+            <w:r>
+              <w:rPr>
+                <w:rFonts w:cs="Arial"/>
+                <w:sz w:val="24"/>
+                <w:szCs w:val="24"/>
+                <w:lang w:val="es-VE"/>
+              </w:rPr>
+              <w:t>El sistema necesita una clara separación entre la lógica de negocio (preguntas, usuarios, puntuaciones), la interfaz gráfica y el control de flujo.</w:t>
+            </w:r>
+          </w:p>
+          <w:p>
+            <w:pPr>
+              <w:pStyle w:val="Prrafodelista"/>
+              <w:numPr>
+                <w:ilvl w:val="0"/>
+                <w:numId w:val="10"/>
+              </w:numPr>
+              <w:rPr>
+                <w:rFonts w:cs="Arial"/>
+                <w:sz w:val="24"/>
+                <w:szCs w:val="24"/>
+                <w:lang w:val="es-VE"/>
+              </w:rPr>
+            </w:pPr>
+            <w:r>
+              <w:rPr>
+                <w:rFonts w:cs="Arial"/>
+                <w:sz w:val="24"/>
+                <w:szCs w:val="24"/>
+                <w:lang w:val="es-VE"/>
+              </w:rPr>
+              <w:t>Singleton</w:t>
+            </w:r>
+            <w:r>
+              <w:rPr>
+                <w:rFonts w:cs="Arial"/>
+                <w:sz w:val="24"/>
+                <w:szCs w:val="24"/>
+                <w:lang w:val="es-VE"/>
+              </w:rPr>
+              <w:t xml:space="preserve"> Para manejar la conexión a la base de datos y quizás el gestor de puntuaciones, asegurando una única instancia en todo el sistema.</w:t>
+            </w:r>
+          </w:p>
+          <w:p>
+            <w:pPr>
+              <w:pStyle w:val="Prrafodelista"/>
+              <w:numPr>
+                <w:ilvl w:val="0"/>
+                <w:numId w:val="10"/>
+              </w:numPr>
+              <w:rPr>
+                <w:rFonts w:cs="Arial"/>
+                <w:sz w:val="24"/>
+                <w:szCs w:val="24"/>
+                <w:lang w:val="es-VE"/>
+              </w:rPr>
+            </w:pPr>
+            <w:r>
+              <w:rPr>
+                <w:rFonts w:cs="Arial"/>
+                <w:lang w:val="es-VE"/>
+              </w:rPr>
+              <w:t>Factory Method</w:t>
+            </w:r>
+            <w:r>
+              <w:rPr>
+                <w:rFonts w:cs="Arial"/>
+                <w:sz w:val="24"/>
+                <w:szCs w:val="24"/>
+              </w:rPr>
+              <w:t xml:space="preserve"> </w:t>
+            </w:r>
+            <w:r>
+              <w:rPr>
+                <w:rFonts w:cs="Arial"/>
+                <w:sz w:val="24"/>
+                <w:szCs w:val="24"/>
+              </w:rPr>
+              <w:t>Para crear preguntas de diferentes tópicos (matemáticas, física, programación) de manera flexible.</w:t>
+            </w:r>
+          </w:p>
+          <w:p>
+            <w:pPr>
+              <w:pStyle w:val="Prrafodelista"/>
+              <w:numPr>
+                <w:ilvl w:val="0"/>
+                <w:numId w:val="10"/>
+              </w:numPr>
+              <w:rPr>
+                <w:rFonts w:cs="Arial"/>
+                <w:sz w:val="24"/>
+                <w:szCs w:val="24"/>
+                <w:lang w:val="es-VE"/>
+              </w:rPr>
+            </w:pPr>
+            <w:r>
+              <w:rPr>
+                <w:rFonts w:cs="Arial"/>
+                <w:sz w:val="24"/>
+                <w:szCs w:val="24"/>
+              </w:rPr>
+              <w:t xml:space="preserve">Observer </w:t>
+            </w:r>
+            <w:r>
+              <w:rPr>
+                <w:rFonts w:cs="Arial"/>
+                <w:sz w:val="24"/>
+                <w:szCs w:val="24"/>
+              </w:rPr>
+              <w:t>Para actualizar el ranking en tiempo real cuando un usuario termina una partida</w:t>
+            </w:r>
+          </w:p>
+        </w:tc>
+      </w:tr>
+      <w:tr>
+        <w:tc>
+          <w:tcPr>
+            <w:tcW w:w="2269" w:type="dxa"/>
+            <w:vAlign w:val="center"/>
+          </w:tcPr>
+          <w:p>
+            <w:pPr>
+              <w:jc w:val="center"/>
+              <w:rPr>
+                <w:rFonts w:cs="Arial"/>
+                <w:sz w:val="24"/>
+                <w:szCs w:val="24"/>
+              </w:rPr>
+            </w:pPr>
+            <w:r>
+              <w:rPr>
+                <w:rFonts w:cs="Arial"/>
+                <w:sz w:val="24"/>
+                <w:szCs w:val="24"/>
+              </w:rPr>
+              <w:t>Lenguaje de P.</w:t>
+            </w:r>
+          </w:p>
+        </w:tc>
+        <w:tc>
+          <w:tcPr>
+            <w:tcW w:w="2551" w:type="dxa"/>
+            <w:vAlign w:val="center"/>
+          </w:tcPr>
+          <w:p>
+            <w:pPr>
+              <w:jc w:val="center"/>
+              <w:rPr>
+                <w:rFonts w:cs="Arial"/>
+                <w:sz w:val="24"/>
+                <w:szCs w:val="24"/>
+              </w:rPr>
+            </w:pPr>
+            <w:r>
+              <w:rPr>
+                <w:rFonts w:cs="Arial"/>
+                <w:sz w:val="24"/>
+                <w:szCs w:val="24"/>
+              </w:rPr>
+              <w:t>Python</w:t>
+            </w:r>
+          </w:p>
+        </w:tc>
+        <w:tc>
+          <w:tcPr>
+            <w:tcW w:w="6237" w:type="dxa"/>
+            <w:vAlign w:val="center"/>
+          </w:tcPr>
+          <w:p>
+            <w:pPr>
+              <w:jc w:val="center"/>
+              <w:rPr>
+                <w:rFonts w:cs="Arial"/>
+                <w:sz w:val="24"/>
+                <w:szCs w:val="24"/>
+              </w:rPr>
+            </w:pPr>
+            <w:r>
+              <w:rPr>
+                <w:rFonts w:cs="Arial"/>
+                <w:sz w:val="24"/>
+                <w:szCs w:val="24"/>
+              </w:rPr>
+              <w:t>Es un lenguaje fácil de usar y de aprender, perfecto para el Back-End y también viable para el Front-End, no necesitamos lenguajes.</w:t>
+            </w:r>
+          </w:p>
+        </w:tc>
+      </w:tr>
+      <w:tr>
+        <w:tc>
+          <w:tcPr>
+            <w:tcW w:w="2269" w:type="dxa"/>
+            <w:vAlign w:val="center"/>
+          </w:tcPr>
+          <w:p>
+            <w:pPr>
+              <w:jc w:val="center"/>
+              <w:rPr>
+                <w:rFonts w:cs="Arial"/>
+                <w:sz w:val="24"/>
+                <w:szCs w:val="24"/>
+              </w:rPr>
+            </w:pPr>
+            <w:r>
+              <w:rPr>
+                <w:rFonts w:cs="Arial"/>
+                <w:sz w:val="24"/>
+                <w:szCs w:val="24"/>
+              </w:rPr>
+              <w:t>Framework</w:t>
+            </w:r>
+          </w:p>
+        </w:tc>
+        <w:tc>
+          <w:tcPr>
+            <w:tcW w:w="2551" w:type="dxa"/>
+            <w:vAlign w:val="center"/>
+          </w:tcPr>
+          <w:p>
+            <w:pPr>
+              <w:jc w:val="center"/>
+              <w:rPr>
+                <w:rFonts w:cs="Arial"/>
+                <w:sz w:val="24"/>
+                <w:szCs w:val="24"/>
+              </w:rPr>
+            </w:pPr>
+            <w:r>
+              <w:rPr>
+                <w:rFonts w:cs="Arial"/>
+                <w:sz w:val="24"/>
+                <w:szCs w:val="24"/>
+              </w:rPr>
+              <w:t>Django, FastAPI</w:t>
+            </w:r>
+            <w:r>
+              <w:rPr>
+                <w:rFonts w:cs="Arial"/>
+                <w:sz w:val="24"/>
+                <w:szCs w:val="24"/>
+              </w:rPr>
+              <w:t xml:space="preserve">, </w:t>
+            </w:r>
+          </w:p>
+        </w:tc>
+        <w:tc>
+          <w:tcPr>
+            <w:tcW w:w="6237" w:type="dxa"/>
+            <w:vAlign w:val="center"/>
+          </w:tcPr>
+          <w:p>
+            <w:pPr>
+              <w:jc w:val="center"/>
+              <w:rPr>
+                <w:rFonts w:cs="Arial"/>
+                <w:sz w:val="24"/>
+                <w:szCs w:val="24"/>
+              </w:rPr>
+            </w:pPr>
+            <w:r>
+              <w:rPr>
+                <w:rFonts w:cs="Arial"/>
+                <w:sz w:val="24"/>
+                <w:szCs w:val="24"/>
+              </w:rPr>
+              <w:t>Django lo usaremos porque contiene una cantidad extensa de herramientas para el Back-End. FastAPI lo usaremos para un fácil montaje de APIs.</w:t>
+            </w:r>
+            <w:r>
+              <w:rPr>
+                <w:rFonts w:cs="Arial"/>
+                <w:sz w:val="24"/>
+                <w:szCs w:val="24"/>
+              </w:rPr>
+              <w:t xml:space="preserve"> </w:t>
+            </w:r>
+          </w:p>
+        </w:tc>
+      </w:tr>
+      <w:tr>
+        <w:tc>
+          <w:tcPr>
+            <w:tcW w:w="2269" w:type="dxa"/>
+            <w:vAlign w:val="center"/>
+          </w:tcPr>
+          <w:p>
+            <w:pPr>
+              <w:jc w:val="center"/>
+              <w:rPr>
+                <w:rFonts w:cs="Arial"/>
+                <w:sz w:val="24"/>
+                <w:szCs w:val="24"/>
+              </w:rPr>
+            </w:pPr>
+            <w:r>
+              <w:rPr>
+                <w:rFonts w:cs="Arial"/>
+                <w:sz w:val="24"/>
+                <w:szCs w:val="24"/>
+              </w:rPr>
+              <w:t>Librerías</w:t>
+            </w:r>
+          </w:p>
+        </w:tc>
+        <w:tc>
+          <w:tcPr>
+            <w:tcW w:w="2551" w:type="dxa"/>
+            <w:vAlign w:val="center"/>
+          </w:tcPr>
+          <w:p>
+            <w:pPr>
+              <w:jc w:val="center"/>
+              <w:rPr>
+                <w:rFonts w:cs="Arial"/>
+                <w:sz w:val="24"/>
+                <w:szCs w:val="24"/>
+              </w:rPr>
+            </w:pPr>
+            <w:r>
+              <w:rPr>
+                <w:rFonts w:cs="Arial"/>
+                <w:sz w:val="24"/>
+                <w:szCs w:val="24"/>
+              </w:rPr>
+              <w:t>T</w:t>
+            </w:r>
+            <w:r>
+              <w:rPr>
+                <w:rFonts w:cs="Arial"/>
+                <w:sz w:val="24"/>
+                <w:szCs w:val="24"/>
+              </w:rPr>
+              <w:t>hreading</w:t>
+            </w:r>
+            <w:r>
+              <w:rPr>
+                <w:rFonts w:cs="Arial"/>
+                <w:sz w:val="24"/>
+                <w:szCs w:val="24"/>
+              </w:rPr>
+              <w:t xml:space="preserve">, </w:t>
+            </w:r>
+            <w:r>
+              <w:rPr>
+                <w:rFonts w:cs="Arial"/>
+                <w:sz w:val="24"/>
+                <w:szCs w:val="24"/>
+              </w:rPr>
+              <w:t>time</w:t>
+            </w:r>
+            <w:r>
+              <w:rPr>
+                <w:rFonts w:cs="Arial"/>
+                <w:sz w:val="24"/>
+                <w:szCs w:val="24"/>
+              </w:rPr>
+              <w:t xml:space="preserve">, </w:t>
+            </w:r>
+            <w:r>
+              <w:rPr>
+                <w:rFonts w:cs="Arial"/>
+                <w:sz w:val="24"/>
+                <w:szCs w:val="24"/>
+              </w:rPr>
+              <w:t>FreeSimpleGUI</w:t>
+            </w:r>
+          </w:p>
+        </w:tc>
+        <w:tc>
+          <w:tcPr>
+            <w:tcW w:w="6237" w:type="dxa"/>
+            <w:vAlign w:val="center"/>
+          </w:tcPr>
+          <w:p>
+            <w:pPr>
+              <w:jc w:val="center"/>
+              <w:rPr>
+                <w:rFonts w:cs="Arial"/>
+                <w:sz w:val="24"/>
+                <w:szCs w:val="24"/>
+              </w:rPr>
+            </w:pPr>
+            <w:r>
+              <w:rPr>
+                <w:rFonts w:cs="Arial"/>
+                <w:sz w:val="24"/>
+                <w:szCs w:val="24"/>
+              </w:rPr>
+              <w:t>FreeSimpleGUI lo utilizaremos para la interfaz gráfica.</w:t>
+            </w:r>
+          </w:p>
+        </w:tc>
+      </w:tr>
+      <w:tr>
+        <w:tc>
+          <w:tcPr>
+            <w:tcW w:w="2269" w:type="dxa"/>
+            <w:vAlign w:val="center"/>
+          </w:tcPr>
+          <w:p>
+            <w:pPr>
+              <w:jc w:val="center"/>
+              <w:rPr>
+                <w:rFonts w:cs="Arial"/>
+                <w:sz w:val="24"/>
+                <w:szCs w:val="24"/>
+              </w:rPr>
+            </w:pPr>
+            <w:r>
+              <w:rPr>
+                <w:rFonts w:cs="Arial"/>
+                <w:sz w:val="24"/>
+                <w:szCs w:val="24"/>
+              </w:rPr>
+              <w:t>Base de Datos</w:t>
+            </w:r>
+          </w:p>
+        </w:tc>
+        <w:tc>
+          <w:tcPr>
+            <w:tcW w:w="2551" w:type="dxa"/>
+            <w:vAlign w:val="center"/>
+          </w:tcPr>
+          <w:p>
+            <w:pPr>
+              <w:jc w:val="center"/>
+              <w:rPr>
+                <w:rFonts w:cs="Arial"/>
+                <w:sz w:val="24"/>
+                <w:szCs w:val="24"/>
+              </w:rPr>
+            </w:pPr>
+            <w:r>
+              <w:rPr>
+                <w:rFonts w:cs="Arial"/>
+                <w:sz w:val="24"/>
+                <w:szCs w:val="24"/>
+              </w:rPr>
+              <w:t>Sqlite3(Relacional)</w:t>
+            </w:r>
+          </w:p>
+        </w:tc>
+        <w:tc>
+          <w:tcPr>
+            <w:tcW w:w="6237" w:type="dxa"/>
+            <w:vAlign w:val="center"/>
+          </w:tcPr>
+          <w:p>
+            <w:pPr>
+              <w:jc w:val="center"/>
+              <w:rPr>
+                <w:rFonts w:cs="Arial"/>
+                <w:sz w:val="24"/>
+                <w:szCs w:val="24"/>
+              </w:rPr>
+            </w:pPr>
+            <w:r>
+              <w:rPr>
+                <w:rFonts w:cs="Arial"/>
+                <w:sz w:val="24"/>
+                <w:szCs w:val="24"/>
+              </w:rPr>
+              <w:t>En sí, es una librería de SQLite para Python, la tomaremos porque es sencilla, viene integrada en Python y no depende de servidores ni configuraciones avanzadas.</w:t>
+            </w:r>
+          </w:p>
+        </w:tc>
+      </w:tr>
+      <w:tr>
+        <w:tc>
+          <w:tcPr>
+            <w:tcW w:w="2269" w:type="dxa"/>
+            <w:vAlign w:val="center"/>
+          </w:tcPr>
+          <w:p>
+            <w:pPr>
+              <w:jc w:val="center"/>
+              <w:rPr>
+                <w:rFonts w:cs="Arial"/>
+                <w:sz w:val="24"/>
+                <w:szCs w:val="24"/>
+              </w:rPr>
+            </w:pPr>
+            <w:r>
+              <w:rPr>
+                <w:rFonts w:cs="Arial"/>
+                <w:sz w:val="24"/>
+                <w:szCs w:val="24"/>
+              </w:rPr>
+              <w:t>SGBD</w:t>
+            </w:r>
+          </w:p>
+        </w:tc>
+        <w:tc>
+          <w:tcPr>
+            <w:tcW w:w="2551" w:type="dxa"/>
+            <w:vAlign w:val="center"/>
+          </w:tcPr>
+          <w:p>
+            <w:pPr>
+              <w:jc w:val="center"/>
+              <w:rPr>
+                <w:rFonts w:cs="Arial"/>
+                <w:sz w:val="24"/>
+                <w:szCs w:val="24"/>
+              </w:rPr>
+            </w:pPr>
+            <w:r>
+              <w:rPr>
+                <w:rFonts w:cs="Arial"/>
+                <w:sz w:val="24"/>
+                <w:szCs w:val="24"/>
+              </w:rPr>
+              <w:t xml:space="preserve">SQLite </w:t>
+            </w:r>
+          </w:p>
+        </w:tc>
+        <w:tc>
+          <w:tcPr>
+            <w:tcW w:w="6237" w:type="dxa"/>
+            <w:vAlign w:val="center"/>
+          </w:tcPr>
+          <w:p>
+            <w:pPr>
+              <w:jc w:val="center"/>
+              <w:rPr>
+                <w:rFonts w:cs="Arial"/>
+                <w:sz w:val="24"/>
+                <w:szCs w:val="24"/>
+              </w:rPr>
+            </w:pPr>
+            <w:r>
+              <w:rPr>
+                <w:rFonts w:cs="Arial"/>
+                <w:sz w:val="24"/>
+                <w:szCs w:val="24"/>
+              </w:rPr>
+              <w:t>Por la misma razón expuesta antes, además, no serán tantos usuarios conectados al mismo tiempo, así que esto no afectará</w:t>
+            </w:r>
+          </w:p>
+        </w:tc>
+      </w:tr>
+      <w:tr>
+        <w:tc>
+          <w:tcPr>
+            <w:tcW w:w="2269" w:type="dxa"/>
+            <w:vAlign w:val="center"/>
+          </w:tcPr>
+          <w:p>
+            <w:pPr>
+              <w:jc w:val="center"/>
+              <w:rPr>
+                <w:rFonts w:cs="Arial"/>
+                <w:sz w:val="24"/>
+                <w:szCs w:val="24"/>
+              </w:rPr>
+            </w:pPr>
+            <w:r>
+              <w:rPr>
+                <w:rFonts w:cs="Arial"/>
+                <w:sz w:val="24"/>
+                <w:szCs w:val="24"/>
+              </w:rPr>
+              <w:t>ORM</w:t>
+            </w:r>
+          </w:p>
+        </w:tc>
+        <w:tc>
+          <w:tcPr>
+            <w:tcW w:w="2551" w:type="dxa"/>
+            <w:vAlign w:val="center"/>
+          </w:tcPr>
+          <w:p>
+            <w:pPr>
+              <w:jc w:val="center"/>
+              <w:rPr>
+                <w:rFonts w:cs="Arial"/>
+                <w:sz w:val="24"/>
+                <w:szCs w:val="24"/>
+              </w:rPr>
+            </w:pPr>
+            <w:r>
+              <w:rPr>
+                <w:rFonts w:cs="Arial"/>
+                <w:sz w:val="24"/>
+                <w:szCs w:val="24"/>
+              </w:rPr>
+              <w:t>SQLAlchemy ORM</w:t>
+            </w:r>
+          </w:p>
+        </w:tc>
+        <w:tc>
+          <w:tcPr>
+            <w:tcW w:w="6237" w:type="dxa"/>
+            <w:vAlign w:val="center"/>
+          </w:tcPr>
+          <w:p>
+            <w:pPr>
+              <w:jc w:val="center"/>
+              <w:rPr>
+                <w:rFonts w:cs="Arial"/>
+                <w:sz w:val="24"/>
+                <w:szCs w:val="24"/>
+              </w:rPr>
+            </w:pPr>
+            <w:r>
+              <w:rPr>
+                <w:rFonts w:cs="Arial"/>
+                <w:sz w:val="24"/>
+                <w:szCs w:val="24"/>
+              </w:rPr>
+              <w:t>Por ser de los más famosos, a pesar de haber elegido SQLite como SGBD, funcionan bien juntos.</w:t>
+            </w:r>
+          </w:p>
+        </w:tc>
+      </w:tr>
+      <w:tr>
+        <w:tc>
+          <w:tcPr>
+            <w:tcW w:w="2269" w:type="dxa"/>
+            <w:vAlign w:val="center"/>
+          </w:tcPr>
+          <w:p>
+            <w:pPr>
+              <w:jc w:val="center"/>
+              <w:rPr>
+                <w:rFonts w:cs="Arial"/>
+                <w:sz w:val="24"/>
+                <w:szCs w:val="24"/>
+              </w:rPr>
+            </w:pPr>
+            <w:r>
+              <w:rPr>
+                <w:rFonts w:cs="Arial"/>
+                <w:sz w:val="24"/>
+                <w:szCs w:val="24"/>
+              </w:rPr>
+              <w:t>Despliegue</w:t>
+            </w:r>
+          </w:p>
+        </w:tc>
+        <w:tc>
+          <w:tcPr>
+            <w:tcW w:w="2551" w:type="dxa"/>
+            <w:vAlign w:val="center"/>
+          </w:tcPr>
+          <w:p>
+            <w:pPr>
+              <w:jc w:val="center"/>
+              <w:rPr>
+                <w:rFonts w:cs="Arial"/>
+                <w:sz w:val="24"/>
+                <w:szCs w:val="24"/>
+              </w:rPr>
+            </w:pPr>
+            <w:r>
+              <w:rPr>
+                <w:rFonts w:cs="Arial"/>
+                <w:sz w:val="24"/>
+                <w:szCs w:val="24"/>
+              </w:rPr>
+              <w:t>PyInstaller</w:t>
+            </w:r>
+            <w:r>
+              <w:rPr>
+                <w:rFonts w:cs="Arial"/>
+                <w:sz w:val="24"/>
+                <w:szCs w:val="24"/>
+              </w:rPr>
+              <w:t>, Railway</w:t>
+            </w:r>
+          </w:p>
+        </w:tc>
+        <w:tc>
+          <w:tcPr>
+            <w:tcW w:w="6237" w:type="dxa"/>
+            <w:vAlign w:val="center"/>
+          </w:tcPr>
+          <w:p>
+            <w:pPr>
+              <w:jc w:val="center"/>
+              <w:rPr>
+                <w:rFonts w:cs="Arial"/>
+                <w:sz w:val="24"/>
+                <w:szCs w:val="24"/>
+              </w:rPr>
+            </w:pPr>
+            <w:r>
+              <w:rPr>
+                <w:rFonts w:cs="Arial"/>
+                <w:sz w:val="24"/>
+                <w:szCs w:val="24"/>
+              </w:rPr>
+              <w:t xml:space="preserve">Sirve para convertir nuestro archivo en un instalador para sistemas operativos. Usaremos es método de despliegue porque </w:t>
+            </w:r>
+            <w:r>
+              <w:rPr>
+                <w:rFonts w:cs="Arial"/>
+                <w:sz w:val="24"/>
+                <w:szCs w:val="24"/>
+              </w:rPr>
+              <w:t>hará que nuestro programa funcione en cualquier computador, asi no tenga Python instalado. Railway será el servidor que utilizaremos para desplegar nuestro proyecto.</w:t>
+            </w:r>
+          </w:p>
+        </w:tc>
+      </w:tr>
+    </w:tbl>
+    <w:p>
+      <w:pPr>
+        <w:jc w:val="both"/>
+        <w:rPr>
+          <w:rFonts w:cs="Arial"/>
+          <w:sz w:val="24"/>
+          <w:szCs w:val="24"/>
+        </w:rPr>
+      </w:pPr>
+    </w:p>
+    <w:p>
+      <w:pPr>
+        <w:pStyle w:val="Default"/>
+        <w:rPr>
+          <w:lang w:val="es-ES"/>
+        </w:rPr>
+      </w:pPr>
     </w:p>
     <w:sectPr>
       <w:pgSz w:w="12240" w:h="15840"/>
@@ -7555,7 +8689,7 @@
   <w:abstractNum w:abstractNumId="6" w15:restartNumberingAfterBreak="0">
     <w:nsid w:val="223209BB"/>
     <w:multiLevelType w:val="hybridMultilevel"/>
-    <w:tmpl w:val="81FE4E12"/>
+    <w:tmpl w:val="FA0A17B0"/>
     <w:lvl w:ilvl="0" w:tplc="200A0001">
       <w:start w:val="1"/>
       <w:numFmt w:val="bullet"/>
@@ -8654,6 +9788,155 @@
     </w:lvl>
   </w:abstractNum>
   <w:abstractNum w:abstractNumId="16" w15:restartNumberingAfterBreak="0">
+    <w:nsid w:val="6EF619AA"/>
+    <w:multiLevelType w:val="multilevel"/>
+    <w:tmpl w:val="873EDEB2"/>
+    <w:lvl w:ilvl="0">
+      <w:start w:val="1"/>
+      <w:numFmt w:val="bullet"/>
+      <w:lvlText w:val=""/>
+      <w:lvlJc w:val="left"/>
+      <w:pPr>
+        <w:tabs>
+          <w:tab w:val="num" w:pos="720"/>
+        </w:tabs>
+        <w:ind w:left="720" w:hanging="360"/>
+      </w:pPr>
+      <w:rPr>
+        <w:rFonts w:ascii="Symbol" w:hAnsi="Symbol" w:hint="default"/>
+        <w:sz w:val="20"/>
+      </w:rPr>
+    </w:lvl>
+    <w:lvl w:ilvl="1" w:tentative="1">
+      <w:start w:val="1"/>
+      <w:numFmt w:val="bullet"/>
+      <w:lvlText w:val="o"/>
+      <w:lvlJc w:val="left"/>
+      <w:pPr>
+        <w:tabs>
+          <w:tab w:val="num" w:pos="1440"/>
+        </w:tabs>
+        <w:ind w:left="1440" w:hanging="360"/>
+      </w:pPr>
+      <w:rPr>
+        <w:rFonts w:ascii="Courier New" w:hAnsi="Courier New" w:hint="default"/>
+        <w:sz w:val="20"/>
+      </w:rPr>
+    </w:lvl>
+    <w:lvl w:ilvl="2" w:tentative="1">
+      <w:start w:val="1"/>
+      <w:numFmt w:val="bullet"/>
+      <w:lvlText w:val=""/>
+      <w:lvlJc w:val="left"/>
+      <w:pPr>
+        <w:tabs>
+          <w:tab w:val="num" w:pos="2160"/>
+        </w:tabs>
+        <w:ind w:left="2160" w:hanging="360"/>
+      </w:pPr>
+      <w:rPr>
+        <w:rFonts w:ascii="Wingdings" w:hAnsi="Wingdings" w:hint="default"/>
+        <w:sz w:val="20"/>
+      </w:rPr>
+    </w:lvl>
+    <w:lvl w:ilvl="3" w:tentative="1">
+      <w:start w:val="1"/>
+      <w:numFmt w:val="bullet"/>
+      <w:lvlText w:val=""/>
+      <w:lvlJc w:val="left"/>
+      <w:pPr>
+        <w:tabs>
+          <w:tab w:val="num" w:pos="2880"/>
+        </w:tabs>
+        <w:ind w:left="2880" w:hanging="360"/>
+      </w:pPr>
+      <w:rPr>
+        <w:rFonts w:ascii="Wingdings" w:hAnsi="Wingdings" w:hint="default"/>
+        <w:sz w:val="20"/>
+      </w:rPr>
+    </w:lvl>
+    <w:lvl w:ilvl="4" w:tentative="1">
+      <w:start w:val="1"/>
+      <w:numFmt w:val="bullet"/>
+      <w:lvlText w:val=""/>
+      <w:lvlJc w:val="left"/>
+      <w:pPr>
+        <w:tabs>
+          <w:tab w:val="num" w:pos="3600"/>
+        </w:tabs>
+        <w:ind w:left="3600" w:hanging="360"/>
+      </w:pPr>
+      <w:rPr>
+        <w:rFonts w:ascii="Wingdings" w:hAnsi="Wingdings" w:hint="default"/>
+        <w:sz w:val="20"/>
+      </w:rPr>
+    </w:lvl>
+    <w:lvl w:ilvl="5" w:tentative="1">
+      <w:start w:val="1"/>
+      <w:numFmt w:val="bullet"/>
+      <w:lvlText w:val=""/>
+      <w:lvlJc w:val="left"/>
+      <w:pPr>
+        <w:tabs>
+          <w:tab w:val="num" w:pos="4320"/>
+        </w:tabs>
+        <w:ind w:left="4320" w:hanging="360"/>
+      </w:pPr>
+      <w:rPr>
+        <w:rFonts w:ascii="Wingdings" w:hAnsi="Wingdings" w:hint="default"/>
+        <w:sz w:val="20"/>
+      </w:rPr>
+    </w:lvl>
+    <w:lvl w:ilvl="6" w:tentative="1">
+      <w:start w:val="1"/>
+      <w:numFmt w:val="bullet"/>
+      <w:lvlText w:val=""/>
+      <w:lvlJc w:val="left"/>
+      <w:pPr>
+        <w:tabs>
+          <w:tab w:val="num" w:pos="5040"/>
+        </w:tabs>
+        <w:ind w:left="5040" w:hanging="360"/>
+      </w:pPr>
+      <w:rPr>
+        <w:rFonts w:ascii="Wingdings" w:hAnsi="Wingdings" w:hint="default"/>
+        <w:sz w:val="20"/>
+      </w:rPr>
+    </w:lvl>
+    <w:lvl w:ilvl="7" w:tentative="1">
+      <w:start w:val="1"/>
+      <w:numFmt w:val="bullet"/>
+      <w:lvlText w:val=""/>
+      <w:lvlJc w:val="left"/>
+      <w:pPr>
+        <w:tabs>
+          <w:tab w:val="num" w:pos="5760"/>
+        </w:tabs>
+        <w:ind w:left="5760" w:hanging="360"/>
+      </w:pPr>
+      <w:rPr>
+        <w:rFonts w:ascii="Wingdings" w:hAnsi="Wingdings" w:hint="default"/>
+        <w:sz w:val="20"/>
+      </w:rPr>
+    </w:lvl>
+    <w:lvl w:ilvl="8" w:tentative="1">
+      <w:start w:val="1"/>
+      <w:numFmt w:val="bullet"/>
+      <w:lvlText w:val=""/>
+      <w:lvlJc w:val="left"/>
+      <w:pPr>
+        <w:tabs>
+          <w:tab w:val="num" w:pos="6480"/>
+        </w:tabs>
+        <w:ind w:left="6480" w:hanging="360"/>
+      </w:pPr>
+      <w:rPr>
+        <w:rFonts w:ascii="Wingdings" w:hAnsi="Wingdings" w:hint="default"/>
+        <w:sz w:val="20"/>
+      </w:rPr>
+    </w:lvl>
+  </w:abstractNum>
+  <w:abstractNum w:abstractNumId="17" w15:restartNumberingAfterBreak="0">
     <w:nsid w:val="6FF42DF6"/>
     <w:multiLevelType w:val="hybridMultilevel"/>
     <w:tmpl w:val="09484844"/>
@@ -8788,6 +10071,9 @@
     <w:abstractNumId w:val="11"/>
   </w:num>
   <w:num w:numId="17">
+    <w:abstractNumId w:val="17"/>
+  </w:num>
+  <w:num w:numId="18">
     <w:abstractNumId w:val="16"/>
   </w:num>
 </w:numbering>
@@ -9227,10 +10513,32 @@
       <w:szCs w:val="24"/>
     </w:rPr>
   </w:style>
+  <w:style w:type="paragraph" w:styleId="Ttulo3">
+    <w:name w:val="heading 3"/>
+    <w:basedOn w:val="Normal"/>
+    <w:next w:val="Normal"/>
+    <w:link w:val="Ttulo3Car"/>
+    <w:uiPriority w:val="9"/>
+    <w:semiHidden/>
+    <w:unhideWhenUsed/>
+    <w:qFormat/>
+    <w:rsid w:val="001352C5"/>
+    <w:pPr>
+      <w:keepNext/>
+      <w:keepLines/>
+      <w:spacing w:before="40"/>
+      <w:outlineLvl w:val="2"/>
+    </w:pPr>
+    <w:rPr>
+      <w:rFonts w:asciiTheme="majorHAnsi" w:eastAsiaTheme="majorEastAsia" w:hAnsiTheme="majorHAnsi" w:cstheme="majorBidi"/>
+      <w:color w:val="243F60" w:themeColor="accent1" w:themeShade="7F"/>
+      <w:sz w:val="24"/>
+      <w:szCs w:val="24"/>
+    </w:rPr>
+  </w:style>
   <w:style w:type="character" w:default="1" w:styleId="Fuentedeprrafopredeter">
     <w:name w:val="Default Paragraph Font"/>
     <w:uiPriority w:val="1"/>
-    <w:semiHidden/>
     <w:unhideWhenUsed/>
   </w:style>
   <w:style w:type="table" w:default="1" w:styleId="Tablanormal">
@@ -9393,6 +10701,45 @@
       <w:sz w:val="24"/>
       <w:szCs w:val="24"/>
       <w:lang w:val="es-VE"/>
+    </w:rPr>
+  </w:style>
+  <w:style w:type="table" w:styleId="Tablaconcuadrcula">
+    <w:name w:val="Table Grid"/>
+    <w:basedOn w:val="Tablanormal"/>
+    <w:uiPriority w:val="39"/>
+    <w:rsid w:val="00BE5A74"/>
+    <w:pPr>
+      <w:widowControl/>
+      <w:autoSpaceDE/>
+      <w:autoSpaceDN/>
+    </w:pPr>
+    <w:rPr>
+      <w:lang w:val="es-VE"/>
+    </w:rPr>
+    <w:tblPr>
+      <w:tblBorders>
+        <w:top w:val="single" w:sz="4" w:space="0" w:color="auto"/>
+        <w:left w:val="single" w:sz="4" w:space="0" w:color="auto"/>
+        <w:bottom w:val="single" w:sz="4" w:space="0" w:color="auto"/>
+        <w:right w:val="single" w:sz="4" w:space="0" w:color="auto"/>
+        <w:insideH w:val="single" w:sz="4" w:space="0" w:color="auto"/>
+        <w:insideV w:val="single" w:sz="4" w:space="0" w:color="auto"/>
+      </w:tblBorders>
+    </w:tblPr>
+  </w:style>
+  <w:style w:type="character" w:customStyle="1" w:styleId="Ttulo3Car">
+    <w:name w:val="Título 3 Car"/>
+    <w:basedOn w:val="Fuentedeprrafopredeter"/>
+    <w:link w:val="Ttulo3"/>
+    <w:uiPriority w:val="9"/>
+    <w:semiHidden/>
+    <w:rsid w:val="001352C5"/>
+    <w:rPr>
+      <w:rFonts w:asciiTheme="majorHAnsi" w:eastAsiaTheme="majorEastAsia" w:hAnsiTheme="majorHAnsi" w:cstheme="majorBidi"/>
+      <w:color w:val="243F60" w:themeColor="accent1" w:themeShade="7F"/>
+      <w:sz w:val="24"/>
+      <w:szCs w:val="24"/>
+      <w:lang w:val="es-ES"/>
     </w:rPr>
   </w:style>
 </w:styles>

</xml_diff>